<commit_message>
add:  ROTATE O CIRCULAR SHIFT  terminado
</commit_message>
<xml_diff>
--- a/vectorial_cpu/ISA AND MICROARCHITECTURE/Microarquitectura/Diagrama microarquitectura.docx
+++ b/vectorial_cpu/ISA AND MICROARCHITECTURE/Microarquitectura/Diagrama microarquitectura.docx
@@ -8,10 +8,26 @@
           <w:noProof/>
         </w:rPr>
         <w:drawing>
-          <wp:inline distT="0" distB="0" distL="0" distR="0" wp14:anchorId="15097B41" wp14:editId="329BC251">
-            <wp:extent cx="9144000" cy="3481070"/>
-            <wp:effectExtent l="0" t="0" r="0" b="0"/>
-            <wp:docPr id="1726457369" name="Picture 1" descr="Diagram, schematic&#10;&#10;Description automatically generated"/>
+          <wp:anchor distT="0" distB="0" distL="114300" distR="114300" simplePos="0" relativeHeight="251658240" behindDoc="0" locked="0" layoutInCell="1" allowOverlap="1" wp14:anchorId="56DD6C0C" wp14:editId="760331B1">
+            <wp:simplePos x="0" y="0"/>
+            <wp:positionH relativeFrom="margin">
+              <wp:align>center</wp:align>
+            </wp:positionH>
+            <wp:positionV relativeFrom="paragraph">
+              <wp:posOffset>489</wp:posOffset>
+            </wp:positionV>
+            <wp:extent cx="9425305" cy="3492500"/>
+            <wp:effectExtent l="0" t="0" r="4445" b="0"/>
+            <wp:wrapThrough wrapText="bothSides">
+              <wp:wrapPolygon edited="0">
+                <wp:start x="0" y="0"/>
+                <wp:lineTo x="0" y="21443"/>
+                <wp:lineTo x="21567" y="21443"/>
+                <wp:lineTo x="21567" y="0"/>
+                <wp:lineTo x="0" y="0"/>
+              </wp:wrapPolygon>
+            </wp:wrapThrough>
+            <wp:docPr id="1214749750" name="Picture 1" descr="A picture containing text, diagram, plan, parallel&#10;&#10;Description automatically generated"/>
             <wp:cNvGraphicFramePr>
               <a:graphicFrameLocks xmlns:a="http://schemas.openxmlformats.org/drawingml/2006/main" noChangeAspect="1"/>
             </wp:cNvGraphicFramePr>
@@ -19,7 +35,7 @@
               <a:graphicData uri="http://schemas.openxmlformats.org/drawingml/2006/picture">
                 <pic:pic xmlns:pic="http://schemas.openxmlformats.org/drawingml/2006/picture">
                   <pic:nvPicPr>
-                    <pic:cNvPr id="1726457369" name="Picture 1" descr="Diagram, schematic&#10;&#10;Description automatically generated"/>
+                    <pic:cNvPr id="1214749750" name="Picture 1" descr="A picture containing text, diagram, plan, parallel&#10;&#10;Description automatically generated"/>
                     <pic:cNvPicPr>
                       <a:picLocks noChangeAspect="1" noChangeArrowheads="1"/>
                     </pic:cNvPicPr>
@@ -40,7 +56,7 @@
                   <pic:spPr bwMode="auto">
                     <a:xfrm>
                       <a:off x="0" y="0"/>
-                      <a:ext cx="9144000" cy="3481070"/>
+                      <a:ext cx="9425305" cy="3492500"/>
                     </a:xfrm>
                     <a:prstGeom prst="rect">
                       <a:avLst/>
@@ -53,7 +69,13 @@
                 </pic:pic>
               </a:graphicData>
             </a:graphic>
-          </wp:inline>
+            <wp14:sizeRelH relativeFrom="page">
+              <wp14:pctWidth>0</wp14:pctWidth>
+            </wp14:sizeRelH>
+            <wp14:sizeRelV relativeFrom="page">
+              <wp14:pctHeight>0</wp14:pctHeight>
+            </wp14:sizeRelV>
+          </wp:anchor>
         </w:drawing>
       </w:r>
     </w:p>

</xml_diff>